<commit_message>
Database retrieval works now
</commit_message>
<xml_diff>
--- a/ToDo Application Documentation.docx
+++ b/ToDo Application Documentation.docx
@@ -6,8 +6,13 @@
       <w:pPr>
         <w:pStyle w:val="Heading1"/>
       </w:pPr>
+      <w:proofErr w:type="spellStart"/>
       <w:r>
-        <w:t>ToDo Application</w:t>
+        <w:t>ToDo</w:t>
+      </w:r>
+      <w:proofErr w:type="spellEnd"/>
+      <w:r>
+        <w:t xml:space="preserve"> Application</w:t>
       </w:r>
     </w:p>
     <w:p/>
@@ -176,8 +181,13 @@
           </w:tcPr>
           <w:p>
             <w:r>
-              <w:t>Apache, PHP, MySQL, Git</w:t>
-            </w:r>
+              <w:t xml:space="preserve">Apache, PHP, MySQL, </w:t>
+            </w:r>
+            <w:proofErr w:type="spellStart"/>
+            <w:r>
+              <w:t>Git</w:t>
+            </w:r>
+            <w:proofErr w:type="spellEnd"/>
             <w:r>
               <w:t>. Each installed separate for security &amp; updatability.</w:t>
             </w:r>
@@ -189,7 +199,15 @@
           </w:tcPr>
           <w:p>
             <w:r>
-              <w:t xml:space="preserve">Apache config. </w:t>
+              <w:t xml:space="preserve">Apache </w:t>
+            </w:r>
+            <w:proofErr w:type="spellStart"/>
+            <w:r>
+              <w:t>config</w:t>
+            </w:r>
+            <w:proofErr w:type="spellEnd"/>
+            <w:r>
+              <w:t xml:space="preserve">. </w:t>
             </w:r>
             <w:r>
               <w:t>P</w:t>
@@ -248,7 +266,16 @@
           <w:p>
             <w:pPr>
               <w:jc w:val="center"/>
-            </w:pPr>
+              <w:rPr>
+                <w:highlight w:val="yellow"/>
+              </w:rPr>
+            </w:pPr>
+            <w:r>
+              <w:rPr>
+                <w:highlight w:val="yellow"/>
+              </w:rPr>
+              <w:t>3</w:t>
+            </w:r>
           </w:p>
         </w:tc>
         <w:tc>
@@ -259,8 +286,6 @@
             <w:r>
               <w:t>New language – r</w:t>
             </w:r>
-            <w:bookmarkStart w:id="0" w:name="_GoBack"/>
-            <w:bookmarkEnd w:id="0"/>
             <w:r>
               <w:t>eview 3 examples</w:t>
             </w:r>
@@ -874,19 +899,31 @@
             <w:pPr>
               <w:jc w:val="center"/>
             </w:pPr>
-          </w:p>
-        </w:tc>
-        <w:tc>
-          <w:tcPr>
-            <w:tcW w:w="2745" w:type="dxa"/>
-          </w:tcPr>
-          <w:p/>
-        </w:tc>
-        <w:tc>
-          <w:tcPr>
-            <w:tcW w:w="2745" w:type="dxa"/>
-          </w:tcPr>
-          <w:p/>
+            <w:r>
+              <w:t>2.0</w:t>
+            </w:r>
+          </w:p>
+        </w:tc>
+        <w:tc>
+          <w:tcPr>
+            <w:tcW w:w="2745" w:type="dxa"/>
+          </w:tcPr>
+          <w:p/>
+        </w:tc>
+        <w:tc>
+          <w:tcPr>
+            <w:tcW w:w="2745" w:type="dxa"/>
+          </w:tcPr>
+          <w:p>
+            <w:r>
+              <w:t xml:space="preserve">Auto-incrementing index values in </w:t>
+            </w:r>
+            <w:proofErr w:type="spellStart"/>
+            <w:r>
+              <w:t>mySQL</w:t>
+            </w:r>
+            <w:proofErr w:type="spellEnd"/>
+          </w:p>
         </w:tc>
       </w:tr>
       <w:tr>
@@ -934,7 +971,16 @@
           <w:p>
             <w:pPr>
               <w:jc w:val="center"/>
-            </w:pPr>
+              <w:rPr>
+                <w:highlight w:val="yellow"/>
+              </w:rPr>
+            </w:pPr>
+            <w:r>
+              <w:rPr>
+                <w:highlight w:val="yellow"/>
+              </w:rPr>
+              <w:t>1.5</w:t>
+            </w:r>
           </w:p>
         </w:tc>
         <w:tc>
@@ -1133,6 +1179,73 @@
             <w:tcW w:w="2745" w:type="dxa"/>
           </w:tcPr>
           <w:p/>
+        </w:tc>
+        <w:tc>
+          <w:tcPr>
+            <w:tcW w:w="2745" w:type="dxa"/>
+          </w:tcPr>
+          <w:p/>
+        </w:tc>
+      </w:tr>
+      <w:tr>
+        <w:tc>
+          <w:tcPr>
+            <w:tcW w:w="445" w:type="dxa"/>
+          </w:tcPr>
+          <w:p/>
+        </w:tc>
+        <w:tc>
+          <w:tcPr>
+            <w:tcW w:w="2070" w:type="dxa"/>
+          </w:tcPr>
+          <w:p>
+            <w:pPr>
+              <w:rPr>
+                <w:b/>
+              </w:rPr>
+            </w:pPr>
+            <w:r>
+              <w:rPr>
+                <w:b/>
+              </w:rPr>
+              <w:t>TOTAL</w:t>
+            </w:r>
+          </w:p>
+        </w:tc>
+        <w:tc>
+          <w:tcPr>
+            <w:tcW w:w="748" w:type="dxa"/>
+          </w:tcPr>
+          <w:p>
+            <w:pPr>
+              <w:jc w:val="center"/>
+            </w:pPr>
+            <w:r>
+              <w:t>22.5</w:t>
+            </w:r>
+          </w:p>
+        </w:tc>
+        <w:tc>
+          <w:tcPr>
+            <w:tcW w:w="782" w:type="dxa"/>
+          </w:tcPr>
+          <w:p>
+            <w:pPr>
+              <w:jc w:val="center"/>
+            </w:pPr>
+            <w:r>
+              <w:t>11.5</w:t>
+            </w:r>
+          </w:p>
+        </w:tc>
+        <w:tc>
+          <w:tcPr>
+            <w:tcW w:w="2745" w:type="dxa"/>
+          </w:tcPr>
+          <w:p>
+            <w:bookmarkStart w:id="0" w:name="_GoBack"/>
+            <w:bookmarkEnd w:id="0"/>
+          </w:p>
         </w:tc>
         <w:tc>
           <w:tcPr>
@@ -1168,13 +1281,7 @@
         </w:numPr>
       </w:pPr>
       <w:r>
-        <w:t>The application shall allow</w:t>
-      </w:r>
-      <w:r>
-        <w:t xml:space="preserve"> the user to </w:t>
-      </w:r>
-      <w:r>
-        <w:t>add tasks to a list of tasks</w:t>
+        <w:t>The application shall allow the user to add tasks to a list of tasks</w:t>
       </w:r>
     </w:p>
     <w:p>
@@ -1186,13 +1293,7 @@
         </w:numPr>
       </w:pPr>
       <w:r>
-        <w:t xml:space="preserve">The application shall </w:t>
-      </w:r>
-      <w:r>
-        <w:t xml:space="preserve">allow the user to </w:t>
-      </w:r>
-      <w:r>
-        <w:t>display the list of tasks</w:t>
+        <w:t>The application shall allow the user to display the list of tasks</w:t>
       </w:r>
     </w:p>
     <w:p>
@@ -2426,7 +2527,7 @@
 </file>
 
 <file path=customXml/itemProps1.xml><?xml version="1.0" encoding="utf-8"?>
-<ds:datastoreItem xmlns:ds="http://schemas.openxmlformats.org/officeDocument/2006/customXml" ds:itemID="{8D92838C-C73C-47EF-AF25-F17600A33C7A}">
+<ds:datastoreItem xmlns:ds="http://schemas.openxmlformats.org/officeDocument/2006/customXml" ds:itemID="{A9C9B972-6DA5-43BA-A879-16209893EFF9}">
   <ds:schemaRefs>
     <ds:schemaRef ds:uri="http://schemas.openxmlformats.org/officeDocument/2006/bibliography"/>
   </ds:schemaRefs>

</xml_diff>

<commit_message>
Full database retrieval from user input
</commit_message>
<xml_diff>
--- a/ToDo Application Documentation.docx
+++ b/ToDo Application Documentation.docx
@@ -244,6 +244,9 @@
             <w:r>
               <w:t>Learn PHP</w:t>
             </w:r>
+            <w:r>
+              <w:t xml:space="preserve"> / MySQL syntax</w:t>
+            </w:r>
           </w:p>
         </w:tc>
         <w:tc>
@@ -255,7 +258,7 @@
               <w:jc w:val="center"/>
             </w:pPr>
             <w:r>
-              <w:t>4</w:t>
+              <w:t>6</w:t>
             </w:r>
           </w:p>
         </w:tc>
@@ -274,7 +277,7 @@
               <w:rPr>
                 <w:highlight w:val="yellow"/>
               </w:rPr>
-              <w:t>3</w:t>
+              <w:t>5</w:t>
             </w:r>
           </w:p>
         </w:tc>
@@ -979,7 +982,13 @@
               <w:rPr>
                 <w:highlight w:val="yellow"/>
               </w:rPr>
-              <w:t>1.5</w:t>
+              <w:t>3</w:t>
+            </w:r>
+            <w:r>
+              <w:rPr>
+                <w:highlight w:val="yellow"/>
+              </w:rPr>
+              <w:t>.5</w:t>
             </w:r>
           </w:p>
         </w:tc>
@@ -1221,7 +1230,13 @@
               <w:jc w:val="center"/>
             </w:pPr>
             <w:r>
-              <w:t>22.5</w:t>
+              <w:t>2</w:t>
+            </w:r>
+            <w:r>
+              <w:t>4</w:t>
+            </w:r>
+            <w:r>
+              <w:t>.5</w:t>
             </w:r>
           </w:p>
         </w:tc>
@@ -1234,7 +1249,13 @@
               <w:jc w:val="center"/>
             </w:pPr>
             <w:r>
-              <w:t>11.5</w:t>
+              <w:t>1</w:t>
+            </w:r>
+            <w:r>
+              <w:t>5</w:t>
+            </w:r>
+            <w:r>
+              <w:t>.5</w:t>
             </w:r>
           </w:p>
         </w:tc>
@@ -2527,7 +2548,7 @@
 </file>
 
 <file path=customXml/itemProps1.xml><?xml version="1.0" encoding="utf-8"?>
-<ds:datastoreItem xmlns:ds="http://schemas.openxmlformats.org/officeDocument/2006/customXml" ds:itemID="{A9C9B972-6DA5-43BA-A879-16209893EFF9}">
+<ds:datastoreItem xmlns:ds="http://schemas.openxmlformats.org/officeDocument/2006/customXml" ds:itemID="{9E64692B-768F-41AB-BD9F-DAAD3BF51A4C}">
   <ds:schemaRefs>
     <ds:schemaRef ds:uri="http://schemas.openxmlformats.org/officeDocument/2006/bibliography"/>
   </ds:schemaRefs>

</xml_diff>

<commit_message>
Deletes working and tested.
</commit_message>
<xml_diff>
--- a/ToDo Application Documentation.docx
+++ b/ToDo Application Documentation.docx
@@ -277,7 +277,7 @@
               <w:rPr>
                 <w:highlight w:val="yellow"/>
               </w:rPr>
-              <w:t>5</w:t>
+              <w:t>7.5</w:t>
             </w:r>
           </w:p>
         </w:tc>
@@ -298,7 +298,11 @@
           <w:tcPr>
             <w:tcW w:w="2745" w:type="dxa"/>
           </w:tcPr>
-          <w:p/>
+          <w:p>
+            <w:r>
+              <w:t>Unexpected trailing “\n” on text database fields caused problems matching rows in queries (i.e., “…WHERE name = ‘Greg’” should be =’Greg\n’)</w:t>
+            </w:r>
+          </w:p>
         </w:tc>
       </w:tr>
       <w:tr>
@@ -982,7 +986,7 @@
               <w:rPr>
                 <w:highlight w:val="yellow"/>
               </w:rPr>
-              <w:t>3</w:t>
+              <w:t>6</w:t>
             </w:r>
             <w:r>
               <w:rPr>
@@ -1249,13 +1253,13 @@
               <w:jc w:val="center"/>
             </w:pPr>
             <w:r>
-              <w:t>1</w:t>
-            </w:r>
-            <w:r>
-              <w:t>5</w:t>
-            </w:r>
-            <w:r>
-              <w:t>.5</w:t>
+              <w:t>21</w:t>
+            </w:r>
+            <w:r>
+              <w:t>.</w:t>
+            </w:r>
+            <w:r>
+              <w:t>0</w:t>
             </w:r>
           </w:p>
         </w:tc>
@@ -1361,6 +1365,7 @@
         </w:numPr>
       </w:pPr>
       <w:r>
+        <w:lastRenderedPageBreak/>
         <w:t>Adding a task will be performed by clicking an “Add Task” button on the task list that will show a new “Add Task” dialog</w:t>
       </w:r>
     </w:p>
@@ -1393,7 +1398,6 @@
         <w:pStyle w:val="Heading2"/>
       </w:pPr>
       <w:r>
-        <w:lastRenderedPageBreak/>
         <w:t>System Architecture Diagram – one for the complete system</w:t>
       </w:r>
     </w:p>
@@ -2548,7 +2552,7 @@
 </file>
 
 <file path=customXml/itemProps1.xml><?xml version="1.0" encoding="utf-8"?>
-<ds:datastoreItem xmlns:ds="http://schemas.openxmlformats.org/officeDocument/2006/customXml" ds:itemID="{9E64692B-768F-41AB-BD9F-DAAD3BF51A4C}">
+<ds:datastoreItem xmlns:ds="http://schemas.openxmlformats.org/officeDocument/2006/customXml" ds:itemID="{697E2FBF-6CC4-4E3D-A7B4-4590E10B602F}">
   <ds:schemaRefs>
     <ds:schemaRef ds:uri="http://schemas.openxmlformats.org/officeDocument/2006/bibliography"/>
   </ds:schemaRefs>

</xml_diff>